<commit_message>
Lab 6 output refactored
</commit_message>
<xml_diff>
--- a/Lab6/report_lab6.docx
+++ b/Lab6/report_lab6.docx
@@ -189,7 +189,6 @@
         <w:rPr>
           <w:rFonts w:ascii="Times New Roman" w:hAnsi="Times New Roman" w:cs="Times New Roman"/>
           <w:sz w:val="28"/>
-          <w:lang w:val="en-US"/>
         </w:rPr>
       </w:pPr>
       <w:r>
@@ -210,7 +209,6 @@
         <w:rPr>
           <w:rFonts w:ascii="Times New Roman" w:hAnsi="Times New Roman" w:cs="Times New Roman"/>
           <w:sz w:val="28"/>
-          <w:lang w:val="en-US"/>
         </w:rPr>
         <w:t>6</w:t>
       </w:r>
@@ -2791,7 +2789,6 @@
           <w:color w:val="000000"/>
           <w:sz w:val="28"/>
           <w:szCs w:val="28"/>
-          <w:lang w:val="en-US"/>
         </w:rPr>
       </w:pPr>
       <w:r>
@@ -2811,7 +2808,6 @@
           <w:sz w:val="28"/>
           <w:szCs w:val="28"/>
           <w:vertAlign w:val="subscript"/>
-          <w:lang w:val="en-US"/>
         </w:rPr>
         <w:t>1</w:t>
       </w:r>
@@ -2823,7 +2819,83 @@
           <w:szCs w:val="28"/>
           <w:lang w:val="en-US"/>
         </w:rPr>
-        <w:t> = w s mod q</w:t>
+        <w:t> </w:t>
+      </w:r>
+      <w:r>
+        <w:rPr>
+          <w:rFonts w:ascii="Times New Roman" w:eastAsia="Times New Roman" w:hAnsi="Times New Roman" w:cs="Times New Roman"/>
+          <w:color w:val="000000"/>
+          <w:sz w:val="28"/>
+          <w:szCs w:val="28"/>
+        </w:rPr>
+        <w:t xml:space="preserve">= </w:t>
+      </w:r>
+      <w:r>
+        <w:rPr>
+          <w:rFonts w:ascii="Times New Roman" w:eastAsia="Times New Roman" w:hAnsi="Times New Roman" w:cs="Times New Roman"/>
+          <w:color w:val="000000"/>
+          <w:sz w:val="28"/>
+          <w:szCs w:val="28"/>
+          <w:lang w:val="en-US"/>
+        </w:rPr>
+        <w:t>w</w:t>
+      </w:r>
+      <w:r>
+        <w:rPr>
+          <w:rFonts w:ascii="Times New Roman" w:eastAsia="Times New Roman" w:hAnsi="Times New Roman" w:cs="Times New Roman"/>
+          <w:color w:val="000000"/>
+          <w:sz w:val="28"/>
+          <w:szCs w:val="28"/>
+        </w:rPr>
+        <w:t xml:space="preserve"> </w:t>
+      </w:r>
+      <w:r>
+        <w:rPr>
+          <w:rFonts w:ascii="Times New Roman" w:eastAsia="Times New Roman" w:hAnsi="Times New Roman" w:cs="Times New Roman"/>
+          <w:color w:val="000000"/>
+          <w:sz w:val="28"/>
+          <w:szCs w:val="28"/>
+          <w:lang w:val="en-US"/>
+        </w:rPr>
+        <w:t>s</w:t>
+      </w:r>
+      <w:r>
+        <w:rPr>
+          <w:rFonts w:ascii="Times New Roman" w:eastAsia="Times New Roman" w:hAnsi="Times New Roman" w:cs="Times New Roman"/>
+          <w:color w:val="000000"/>
+          <w:sz w:val="28"/>
+          <w:szCs w:val="28"/>
+        </w:rPr>
+        <w:t xml:space="preserve"> </w:t>
+      </w:r>
+      <w:r>
+        <w:rPr>
+          <w:rFonts w:ascii="Times New Roman" w:eastAsia="Times New Roman" w:hAnsi="Times New Roman" w:cs="Times New Roman"/>
+          <w:color w:val="000000"/>
+          <w:sz w:val="28"/>
+          <w:szCs w:val="28"/>
+          <w:lang w:val="en-US"/>
+        </w:rPr>
+        <w:t>mod</w:t>
+      </w:r>
+      <w:r>
+        <w:rPr>
+          <w:rFonts w:ascii="Times New Roman" w:eastAsia="Times New Roman" w:hAnsi="Times New Roman" w:cs="Times New Roman"/>
+          <w:color w:val="000000"/>
+          <w:sz w:val="28"/>
+          <w:szCs w:val="28"/>
+        </w:rPr>
+        <w:t xml:space="preserve"> </w:t>
+      </w:r>
+      <w:r>
+        <w:rPr>
+          <w:rFonts w:ascii="Times New Roman" w:eastAsia="Times New Roman" w:hAnsi="Times New Roman" w:cs="Times New Roman"/>
+          <w:color w:val="000000"/>
+          <w:sz w:val="28"/>
+          <w:szCs w:val="28"/>
+          <w:lang w:val="en-US"/>
+        </w:rPr>
+        <w:t>q</w:t>
       </w:r>
     </w:p>
     <w:p>
@@ -3236,23 +3308,7 @@
           <w:sz w:val="28"/>
           <w:szCs w:val="28"/>
         </w:rPr>
-        <w:t>программн</w:t>
-      </w:r>
-      <w:r>
-        <w:rPr>
-          <w:rFonts w:ascii="Times New Roman" w:hAnsi="Times New Roman" w:cs="Times New Roman"/>
-          <w:sz w:val="28"/>
-          <w:szCs w:val="28"/>
-        </w:rPr>
-        <w:t>ое</w:t>
-      </w:r>
-      <w:r>
-        <w:rPr>
-          <w:rFonts w:ascii="Times New Roman" w:hAnsi="Times New Roman" w:cs="Times New Roman"/>
-          <w:sz w:val="28"/>
-          <w:szCs w:val="28"/>
-        </w:rPr>
-        <w:t xml:space="preserve"> средств</w:t>
+        <w:t>программное средств</w:t>
       </w:r>
       <w:r>
         <w:rPr>
@@ -3541,8 +3597,8 @@
           <w:szCs w:val="28"/>
         </w:rPr>
         <w:drawing>
-          <wp:inline distT="0" distB="0" distL="0" distR="0" wp14:anchorId="7384BFC1" wp14:editId="529DD7BE">
-            <wp:extent cx="5940425" cy="728345"/>
+          <wp:inline distT="0" distB="0" distL="0" distR="0" wp14:anchorId="1EDF0364" wp14:editId="66A150B3">
+            <wp:extent cx="5940425" cy="864870"/>
             <wp:effectExtent l="0" t="0" r="3175" b="0"/>
             <wp:docPr id="1" name="Рисунок 1"/>
             <wp:cNvGraphicFramePr>
@@ -3564,7 +3620,7 @@
                   <pic:spPr>
                     <a:xfrm>
                       <a:off x="0" y="0"/>
-                      <a:ext cx="5940425" cy="728345"/>
+                      <a:ext cx="5940425" cy="864870"/>
                     </a:xfrm>
                     <a:prstGeom prst="rect">
                       <a:avLst/>
@@ -3849,39 +3905,7 @@
           <w:sz w:val="28"/>
           <w:szCs w:val="28"/>
         </w:rPr>
-        <w:t>программно</w:t>
-      </w:r>
-      <w:r>
-        <w:rPr>
-          <w:rFonts w:ascii="Times New Roman" w:hAnsi="Times New Roman" w:cs="Times New Roman"/>
-          <w:sz w:val="28"/>
-          <w:szCs w:val="28"/>
-        </w:rPr>
-        <w:t>е</w:t>
-      </w:r>
-      <w:r>
-        <w:rPr>
-          <w:rFonts w:ascii="Times New Roman" w:hAnsi="Times New Roman" w:cs="Times New Roman"/>
-          <w:sz w:val="28"/>
-          <w:szCs w:val="28"/>
-        </w:rPr>
-        <w:t xml:space="preserve"> средств</w:t>
-      </w:r>
-      <w:r>
-        <w:rPr>
-          <w:rFonts w:ascii="Times New Roman" w:hAnsi="Times New Roman" w:cs="Times New Roman"/>
-          <w:sz w:val="28"/>
-          <w:szCs w:val="28"/>
-        </w:rPr>
-        <w:t>о</w:t>
-      </w:r>
-      <w:r>
-        <w:rPr>
-          <w:rFonts w:ascii="Times New Roman" w:hAnsi="Times New Roman" w:cs="Times New Roman"/>
-          <w:sz w:val="28"/>
-          <w:szCs w:val="28"/>
-        </w:rPr>
-        <w:t xml:space="preserve"> формирования и проверки электронной цифровой подписи</w:t>
+        <w:t>программное средство формирования и проверки электронной цифровой подписи</w:t>
       </w:r>
       <w:r>
         <w:rPr>
@@ -9910,7 +9934,6 @@
           <w:rFonts w:ascii="Courier New" w:hAnsi="Courier New" w:cs="Courier New"/>
           <w:sz w:val="20"/>
           <w:szCs w:val="20"/>
-          <w:lang w:val="en-US"/>
         </w:rPr>
       </w:pPr>
       <w:r>
@@ -9935,7 +9958,6 @@
           <w:rFonts w:ascii="Courier New" w:hAnsi="Courier New" w:cs="Courier New"/>
           <w:sz w:val="20"/>
           <w:szCs w:val="20"/>
-          <w:lang w:val="en-US"/>
         </w:rPr>
         <w:t xml:space="preserve"> </w:t>
       </w:r>
@@ -9953,7 +9975,6 @@
           <w:rFonts w:ascii="Courier New" w:hAnsi="Courier New" w:cs="Courier New"/>
           <w:sz w:val="20"/>
           <w:szCs w:val="20"/>
-          <w:lang w:val="en-US"/>
         </w:rPr>
         <w:t>(</w:t>
       </w:r>
@@ -9971,7 +9992,6 @@
           <w:rFonts w:ascii="Courier New" w:hAnsi="Courier New" w:cs="Courier New"/>
           <w:sz w:val="20"/>
           <w:szCs w:val="20"/>
-          <w:lang w:val="en-US"/>
         </w:rPr>
         <w:t xml:space="preserve">, </w:t>
       </w:r>
@@ -9989,7 +10009,6 @@
           <w:rFonts w:ascii="Courier New" w:hAnsi="Courier New" w:cs="Courier New"/>
           <w:sz w:val="20"/>
           <w:szCs w:val="20"/>
-          <w:lang w:val="en-US"/>
         </w:rPr>
         <w:t>):</w:t>
       </w:r>
@@ -10009,7 +10028,6 @@
           <w:rFonts w:ascii="Courier New" w:hAnsi="Courier New" w:cs="Courier New"/>
           <w:sz w:val="20"/>
           <w:szCs w:val="20"/>
-          <w:lang w:val="en-US"/>
         </w:rPr>
         <w:t xml:space="preserve">        </w:t>
       </w:r>
@@ -10887,6 +10905,7 @@
           <w:rFonts w:ascii="Courier New" w:hAnsi="Courier New" w:cs="Courier New"/>
           <w:sz w:val="20"/>
           <w:szCs w:val="20"/>
+          <w:lang w:val="en-US"/>
         </w:rPr>
       </w:pPr>
       <w:r>
@@ -10903,6 +10922,7 @@
           <w:rFonts w:ascii="Courier New" w:hAnsi="Courier New" w:cs="Courier New"/>
           <w:sz w:val="20"/>
           <w:szCs w:val="20"/>
+          <w:lang w:val="en-US"/>
         </w:rPr>
         <w:t>@</w:t>
       </w:r>
@@ -10931,6 +10951,7 @@
           <w:rFonts w:ascii="Courier New" w:hAnsi="Courier New" w:cs="Courier New"/>
           <w:sz w:val="20"/>
           <w:szCs w:val="20"/>
+          <w:lang w:val="en-US"/>
         </w:rPr>
         <w:t xml:space="preserve">    </w:t>
       </w:r>

</xml_diff>